<commit_message>
extended weather, terrain and screen by objects
</commit_message>
<xml_diff>
--- a/documents/Anteproyecto.docx
+++ b/documents/Anteproyecto.docx
@@ -335,17 +335,15 @@
               </w:rPr>
               <w:t xml:space="preserve">Aplicación Web para el Análisis y Entrenamiento Estratégico en </w:t>
             </w:r>
-            <w:proofErr w:type="spellStart"/>
-            <w:r>
-              <w:rPr>
-                <w:rFonts w:ascii="Times New Roman" w:eastAsia="Times New Roman" w:hAnsi="Times New Roman" w:cs="Times New Roman"/>
-                <w:sz w:val="20"/>
-                <w:szCs w:val="24"/>
-                <w:lang w:val="es-ES"/>
-              </w:rPr>
-              <w:t>Pokemon</w:t>
-            </w:r>
-            <w:proofErr w:type="spellEnd"/>
+            <w:r>
+              <w:rPr>
+                <w:rFonts w:ascii="Times New Roman" w:eastAsia="Times New Roman" w:hAnsi="Times New Roman" w:cs="Times New Roman"/>
+                <w:sz w:val="20"/>
+                <w:szCs w:val="24"/>
+                <w:lang w:val="es-ES"/>
+              </w:rPr>
+              <w:t>Pokémon</w:t>
+            </w:r>
             <w:r>
               <w:rPr>
                 <w:rFonts w:ascii="Times New Roman" w:eastAsia="Times New Roman" w:hAnsi="Times New Roman" w:cs="Times New Roman"/>
@@ -1234,7 +1232,39 @@
               <w:rPr>
                 <w:lang w:val="es-ES"/>
               </w:rPr>
-              <w:t>Pokémon VGC es una modalidad de competición de los videojuegos de Pokémon, donde dos personas combaten entre sí. En esta modalidad, cada jugador tiene un equipo formado por 6 Pokémon, de los cuales</w:t>
+              <w:t xml:space="preserve">Pokémon VGC es una modalidad de competición de los videojuegos de Pokémon, donde dos personas combaten entre sí. En esta modalidad, cada jugador tiene un equipo formado por 6 </w:t>
+            </w:r>
+            <w:proofErr w:type="spellStart"/>
+            <w:r>
+              <w:rPr>
+                <w:lang w:val="es-ES"/>
+              </w:rPr>
+              <w:t>p</w:t>
+            </w:r>
+            <w:r>
+              <w:rPr>
+                <w:lang w:val="es-ES"/>
+              </w:rPr>
+              <w:t>ok</w:t>
+            </w:r>
+            <w:r>
+              <w:rPr>
+                <w:lang w:val="es-ES"/>
+              </w:rPr>
+              <w:t>e</w:t>
+            </w:r>
+            <w:r>
+              <w:rPr>
+                <w:lang w:val="es-ES"/>
+              </w:rPr>
+              <w:t>mon</w:t>
+            </w:r>
+            <w:proofErr w:type="spellEnd"/>
+            <w:r>
+              <w:rPr>
+                <w:lang w:val="es-ES"/>
+              </w:rPr>
+              <w:t>, de los cuales</w:t>
             </w:r>
             <w:r>
               <w:rPr>
@@ -1298,7 +1328,101 @@
               <w:rPr>
                 <w:lang w:val="es-ES"/>
               </w:rPr>
-              <w:t>elegir 6 Pokémon de entre más de 1000 que existen; cada Pokémon puede llevar 4 movimientos de una lista única para cada Pokémon, de unos 40 movimientos diferentes. Aparte, los Pokémon se diferencian entre sí por sus estadísticas, movimientos que pueden aprender, habilidades y puntos de estadísticas que pueden ser distribuidos para aumentarlas. Cada movimiento tiene un efecto activo en combate, mientras que cada habilidad representa un movimiento pasivo que siempre estará activo si el Pokémon está en combate.</w:t>
+              <w:t xml:space="preserve">elegir 6 </w:t>
+            </w:r>
+            <w:proofErr w:type="spellStart"/>
+            <w:r>
+              <w:rPr>
+                <w:lang w:val="es-ES"/>
+              </w:rPr>
+              <w:t>pokemon</w:t>
+            </w:r>
+            <w:proofErr w:type="spellEnd"/>
+            <w:r>
+              <w:rPr>
+                <w:lang w:val="es-ES"/>
+              </w:rPr>
+              <w:t xml:space="preserve"> </w:t>
+            </w:r>
+            <w:r>
+              <w:rPr>
+                <w:lang w:val="es-ES"/>
+              </w:rPr>
+              <w:t xml:space="preserve">de entre más de 1000 que existen; cada </w:t>
+            </w:r>
+            <w:proofErr w:type="spellStart"/>
+            <w:r>
+              <w:rPr>
+                <w:lang w:val="es-ES"/>
+              </w:rPr>
+              <w:t>pokemon</w:t>
+            </w:r>
+            <w:proofErr w:type="spellEnd"/>
+            <w:r>
+              <w:rPr>
+                <w:lang w:val="es-ES"/>
+              </w:rPr>
+              <w:t xml:space="preserve"> </w:t>
+            </w:r>
+            <w:r>
+              <w:rPr>
+                <w:lang w:val="es-ES"/>
+              </w:rPr>
+              <w:t xml:space="preserve">puede llevar 4 movimientos de una lista única para cada </w:t>
+            </w:r>
+            <w:proofErr w:type="spellStart"/>
+            <w:r>
+              <w:rPr>
+                <w:lang w:val="es-ES"/>
+              </w:rPr>
+              <w:t>pokemon</w:t>
+            </w:r>
+            <w:proofErr w:type="spellEnd"/>
+            <w:r>
+              <w:rPr>
+                <w:lang w:val="es-ES"/>
+              </w:rPr>
+              <w:t xml:space="preserve">, de unos 40 movimientos diferentes. Aparte, los </w:t>
+            </w:r>
+            <w:proofErr w:type="spellStart"/>
+            <w:r>
+              <w:rPr>
+                <w:lang w:val="es-ES"/>
+              </w:rPr>
+              <w:t>pokemon</w:t>
+            </w:r>
+            <w:proofErr w:type="spellEnd"/>
+            <w:r>
+              <w:rPr>
+                <w:lang w:val="es-ES"/>
+              </w:rPr>
+              <w:t xml:space="preserve"> </w:t>
+            </w:r>
+            <w:r>
+              <w:rPr>
+                <w:lang w:val="es-ES"/>
+              </w:rPr>
+              <w:t xml:space="preserve">se diferencian entre sí por sus estadísticas, movimientos que pueden aprender, habilidades y puntos de estadísticas que pueden ser distribuidos para aumentarlas. Cada movimiento tiene un efecto activo en combate, mientras que cada habilidad representa un movimiento pasivo que siempre estará activo si el </w:t>
+            </w:r>
+            <w:proofErr w:type="spellStart"/>
+            <w:r>
+              <w:rPr>
+                <w:lang w:val="es-ES"/>
+              </w:rPr>
+              <w:t>pokemon</w:t>
+            </w:r>
+            <w:proofErr w:type="spellEnd"/>
+            <w:r>
+              <w:rPr>
+                <w:lang w:val="es-ES"/>
+              </w:rPr>
+              <w:t xml:space="preserve"> </w:t>
+            </w:r>
+            <w:r>
+              <w:rPr>
+                <w:lang w:val="es-ES"/>
+              </w:rPr>
+              <w:t>está en combate.</w:t>
             </w:r>
           </w:p>
           <w:p>
@@ -1320,8 +1444,16 @@
               <w:rPr>
                 <w:lang w:val="es-ES"/>
               </w:rPr>
-              <w:t xml:space="preserve">  Se juegan 3 partidas, el primero en ganar 2 de esas 3, será considerado ganador. Una vez que ambos jugadores han elegido sus 4 Pokémon que disputarán la pelea, empezará el combate. El combate se realiza en modalidad 2 Pokémon vs 2, pero hay varios formatos, por ejemplo 1</w:t>
-            </w:r>
+              <w:t xml:space="preserve">  Se juegan 3 partidas, el primero en ganar 2 de esas 3, será considerado ganador. Una vez que ambos jugadores han elegido sus 4 </w:t>
+            </w:r>
+            <w:proofErr w:type="spellStart"/>
+            <w:r>
+              <w:rPr>
+                <w:lang w:val="es-ES"/>
+              </w:rPr>
+              <w:t>pokemon</w:t>
+            </w:r>
+            <w:proofErr w:type="spellEnd"/>
             <w:r>
               <w:rPr>
                 <w:lang w:val="es-ES"/>
@@ -1332,7 +1464,53 @@
               <w:rPr>
                 <w:lang w:val="es-ES"/>
               </w:rPr>
-              <w:t xml:space="preserve">Pokémon vs 1, aunque </w:t>
+              <w:t xml:space="preserve">que disputarán la pelea, empezará el combate. El combate se realiza en modalidad 2 </w:t>
+            </w:r>
+            <w:proofErr w:type="spellStart"/>
+            <w:r>
+              <w:rPr>
+                <w:lang w:val="es-ES"/>
+              </w:rPr>
+              <w:t>pokemon</w:t>
+            </w:r>
+            <w:proofErr w:type="spellEnd"/>
+            <w:r>
+              <w:rPr>
+                <w:lang w:val="es-ES"/>
+              </w:rPr>
+              <w:t xml:space="preserve"> </w:t>
+            </w:r>
+            <w:r>
+              <w:rPr>
+                <w:lang w:val="es-ES"/>
+              </w:rPr>
+              <w:t>vs 2, pero hay varios formatos, por ejemplo 1</w:t>
+            </w:r>
+            <w:r>
+              <w:rPr>
+                <w:lang w:val="es-ES"/>
+              </w:rPr>
+              <w:t xml:space="preserve"> </w:t>
+            </w:r>
+            <w:proofErr w:type="spellStart"/>
+            <w:r>
+              <w:rPr>
+                <w:lang w:val="es-ES"/>
+              </w:rPr>
+              <w:t>pokemon</w:t>
+            </w:r>
+            <w:proofErr w:type="spellEnd"/>
+            <w:r>
+              <w:rPr>
+                <w:lang w:val="es-ES"/>
+              </w:rPr>
+              <w:t xml:space="preserve"> </w:t>
+            </w:r>
+            <w:r>
+              <w:rPr>
+                <w:lang w:val="es-ES"/>
+              </w:rPr>
+              <w:t xml:space="preserve">vs 1, aunque </w:t>
             </w:r>
             <w:r>
               <w:rPr>
@@ -1356,20 +1534,46 @@
               <w:rPr>
                 <w:lang w:val="es-ES"/>
               </w:rPr>
-              <w:t xml:space="preserve">en el 2 vs 2. El tipo de combate es un combate por turnos, donde el Pokémon más rápido será el que primero ataque, hasta que los 4 ataquen, dando por acabado el turno; el primero en derrotar a los 4 </w:t>
+              <w:t xml:space="preserve">en el 2 vs 2. El tipo de combate es un combate por turnos, donde el </w:t>
             </w:r>
             <w:proofErr w:type="spellStart"/>
             <w:r>
               <w:rPr>
                 <w:lang w:val="es-ES"/>
               </w:rPr>
-              <w:t>Pokemon</w:t>
+              <w:t>pokemon</w:t>
             </w:r>
             <w:proofErr w:type="spellEnd"/>
             <w:r>
               <w:rPr>
                 <w:lang w:val="es-ES"/>
               </w:rPr>
+              <w:t xml:space="preserve"> </w:t>
+            </w:r>
+            <w:r>
+              <w:rPr>
+                <w:lang w:val="es-ES"/>
+              </w:rPr>
+              <w:t xml:space="preserve">más rápido será el que primero ataque, hasta que los 4 ataquen, dando por acabado el turno; el primero en derrotar a los 4 </w:t>
+            </w:r>
+            <w:proofErr w:type="spellStart"/>
+            <w:r>
+              <w:rPr>
+                <w:lang w:val="es-ES"/>
+              </w:rPr>
+              <w:t>p</w:t>
+            </w:r>
+            <w:r>
+              <w:rPr>
+                <w:lang w:val="es-ES"/>
+              </w:rPr>
+              <w:t>okemon</w:t>
+            </w:r>
+            <w:proofErr w:type="spellEnd"/>
+            <w:r>
+              <w:rPr>
+                <w:lang w:val="es-ES"/>
+              </w:rPr>
               <w:t xml:space="preserve"> del rival será el vencedor.</w:t>
             </w:r>
           </w:p>
@@ -1398,7 +1602,31 @@
               <w:rPr>
                 <w:lang w:val="es-ES"/>
               </w:rPr>
-              <w:t xml:space="preserve"> Por lo que, si juntamos todas las posibilidades a la hora de crear el equipo, con las diferentes combinaciones que existen durante el combate, y todas las interacciones entre habilidades y ataques, se queda un juego de estrategia muy difícil de predecir y con una curva de aprendizaje bastante marcada al principio, por lo que resulta complejo introducirse al videojuego si no se le dedica mucho tiempo o si no pagas clases privadas para aprender. En este aspecto, es muy similar al ajedrez, muchas combinaciones posibles en cada partida, la diferencia es que en ajedrez no puedes cambiar las piezas con las que vas a jugar, ya que siempre son las mismas.</w:t>
+              <w:t xml:space="preserve"> Por lo que, si juntamos todas las posibilidades a la hora de crear el equipo, con las diferentes combinaciones que existen durante el combate, y todas las interacciones entre habilidades y ataques, se queda un juego de estrategia muy difícil de predecir y con una curva de aprendizaje bastante marcada al principio, por lo que resulta complejo introducirse al videojuego si no se le dedica mucho tiempo o si no</w:t>
+            </w:r>
+            <w:r>
+              <w:rPr>
+                <w:lang w:val="es-ES"/>
+              </w:rPr>
+              <w:t xml:space="preserve"> se pagan</w:t>
+            </w:r>
+            <w:r>
+              <w:rPr>
+                <w:lang w:val="es-ES"/>
+              </w:rPr>
+              <w:t xml:space="preserve"> clases privadas para aprender. En este aspecto, es muy similar al ajedrez, muchas combinaciones posibles en cada partida, la diferencia es que en ajedrez no puedes cambiar las piezas con las que</w:t>
+            </w:r>
+            <w:r>
+              <w:rPr>
+                <w:lang w:val="es-ES"/>
+              </w:rPr>
+              <w:t xml:space="preserve"> se van</w:t>
+            </w:r>
+            <w:r>
+              <w:rPr>
+                <w:lang w:val="es-ES"/>
+              </w:rPr>
+              <w:t xml:space="preserve"> a jugar, ya que siempre son las mismas.</w:t>
             </w:r>
           </w:p>
           <w:p>
@@ -1771,14 +1999,50 @@
               <w:rPr>
                 <w:lang w:val="es-ES"/>
               </w:rPr>
-              <w:t>Pokemon</w:t>
+              <w:t>pokemon</w:t>
             </w:r>
             <w:proofErr w:type="spellEnd"/>
             <w:r>
               <w:rPr>
                 <w:lang w:val="es-ES"/>
               </w:rPr>
-              <w:t>, movimientos, vida, habilidades, y todo lo que pueda afectar, y el programa te diga cuál es el mejor movimiento posible basado en estadísticas.</w:t>
+              <w:t>, movimientos, vida, habilidades, y todo lo que pueda afectar, y</w:t>
+            </w:r>
+            <w:r>
+              <w:rPr>
+                <w:lang w:val="es-ES"/>
+              </w:rPr>
+              <w:t xml:space="preserve"> la aplicación</w:t>
+            </w:r>
+            <w:r>
+              <w:rPr>
+                <w:lang w:val="es-ES"/>
+              </w:rPr>
+              <w:t xml:space="preserve"> te diga cuál es el mejor movimiento posible basado en estadísticas.</w:t>
+            </w:r>
+            <w:r>
+              <w:rPr>
+                <w:lang w:val="es-ES"/>
+              </w:rPr>
+              <w:t xml:space="preserve"> </w:t>
+            </w:r>
+            <w:r>
+              <w:rPr>
+                <w:lang w:val="es-ES"/>
+              </w:rPr>
+              <w:t>Todo esto incluyendo aspectos como gestión de usuarios, partidas</w:t>
+            </w:r>
+            <w:r>
+              <w:rPr>
+                <w:lang w:val="es-ES"/>
+              </w:rPr>
+              <w:t>, turnos</w:t>
+            </w:r>
+            <w:r>
+              <w:rPr>
+                <w:lang w:val="es-ES"/>
+              </w:rPr>
+              <w:t>, etc.</w:t>
             </w:r>
           </w:p>
           <w:p>
@@ -1796,6 +2060,7 @@
                 <w:lang w:val="es-ES"/>
               </w:rPr>
             </w:pPr>
+            <w:proofErr w:type="gramStart"/>
             <w:r>
               <w:rPr>
                 <w:lang w:val="es-ES"/>
@@ -1814,7 +2079,20 @@
               <w:rPr>
                 <w:lang w:val="es-ES"/>
               </w:rPr>
-              <w:t xml:space="preserve">, una página dedicada a jugar a cualquier tipo de modalidad de Pokémon sin necesidad de tener los videojuegos ni consolas necesarias. Es la manera principal de juego, tanto de profesionales como de jugadores casual o principiante, por lo que es la mejor fuente posible. </w:t>
+              <w:t>!</w:t>
+            </w:r>
+            <w:proofErr w:type="gramEnd"/>
+            <w:r>
+              <w:rPr>
+                <w:lang w:val="es-ES"/>
+              </w:rPr>
+              <w:t>, una página dedicada a jugar a cualquier tipo de modalidad de Pokémon sin necesidad de tener los videojuegos ni consolas necesarias. Es la manera principal de juego, tanto de profesionales como de jugadores casual o principiante, por lo que es la mejor fuente posible.</w:t>
+            </w:r>
+            <w:r>
+              <w:rPr>
+                <w:lang w:val="es-ES"/>
+              </w:rPr>
+              <w:t xml:space="preserve"> Este proceso se realizará cada cierto tiempo para añadir las nuevas partidas que se vayan jugando y añadirlas a la base de datos, teniendo así más escenarios y mejorando la precisión de las estadísticas.</w:t>
             </w:r>
           </w:p>
           <w:p>
@@ -1889,21 +2167,27 @@
               <w:rPr>
                 <w:lang w:val="es-ES"/>
               </w:rPr>
-              <w:t>Pokemon</w:t>
+              <w:t>pokemon</w:t>
             </w:r>
             <w:proofErr w:type="spellEnd"/>
             <w:r>
               <w:rPr>
                 <w:lang w:val="es-ES"/>
               </w:rPr>
-              <w:t xml:space="preserve"> o movimiento es el más usado, que porcentaje de victoria te ha proporcionado un determinado </w:t>
+              <w:t xml:space="preserve"> </w:t>
+            </w:r>
+            <w:r>
+              <w:rPr>
+                <w:lang w:val="es-ES"/>
+              </w:rPr>
+              <w:t xml:space="preserve">o movimiento es el más usado, que porcentaje de victoria te ha proporcionado un determinado </w:t>
             </w:r>
             <w:proofErr w:type="spellStart"/>
             <w:r>
               <w:rPr>
                 <w:lang w:val="es-ES"/>
               </w:rPr>
-              <w:t>Pokemon</w:t>
+              <w:t>pokemon</w:t>
             </w:r>
             <w:proofErr w:type="spellEnd"/>
             <w:r>
@@ -1972,7 +2256,13 @@
               <w:rPr>
                 <w:lang w:val="es-ES"/>
               </w:rPr>
-              <w:t>La disposición de la página serán varias pestañas, en las cuales se incluyen:</w:t>
+              <w:t>De forma más concreta, la aplicación incluirá las siguientes funcionalidades</w:t>
+            </w:r>
+            <w:r>
+              <w:rPr>
+                <w:lang w:val="es-ES"/>
+              </w:rPr>
+              <w:t>:</w:t>
             </w:r>
           </w:p>
           <w:p>
@@ -2110,7 +2400,7 @@
               <w:rPr>
                 <w:lang w:val="es-ES"/>
               </w:rPr>
-              <w:t>Pokemon</w:t>
+              <w:t>pokemon</w:t>
             </w:r>
             <w:proofErr w:type="spellEnd"/>
             <w:r>
@@ -2690,7 +2980,31 @@
               <w:rPr>
                 <w:lang w:val="es-ES"/>
               </w:rPr>
-              <w:t xml:space="preserve"> Se hará una reunión al mes con el tutor para ver c</w:t>
+              <w:t xml:space="preserve"> Se hará</w:t>
+            </w:r>
+            <w:r>
+              <w:rPr>
+                <w:lang w:val="es-ES"/>
+              </w:rPr>
+              <w:t>n</w:t>
+            </w:r>
+            <w:r>
+              <w:rPr>
+                <w:lang w:val="es-ES"/>
+              </w:rPr>
+              <w:t xml:space="preserve"> </w:t>
+            </w:r>
+            <w:r>
+              <w:rPr>
+                <w:lang w:val="es-ES"/>
+              </w:rPr>
+              <w:t xml:space="preserve">reuniones periódicas </w:t>
+            </w:r>
+            <w:r>
+              <w:rPr>
+                <w:lang w:val="es-ES"/>
+              </w:rPr>
+              <w:t>con el tutor para ver c</w:t>
             </w:r>
             <w:r>
               <w:rPr>
@@ -3359,6 +3673,7 @@
                       <w:szCs w:val="24"/>
                       <w:lang w:val="es-ES"/>
                     </w:rPr>
+                    <w:lastRenderedPageBreak/>
                     <w:t>FASE</w:t>
                   </w:r>
                 </w:p>
@@ -4194,7 +4509,6 @@
       </w:pPr>
     </w:p>
     <w:p/>
-    <w:p/>
     <w:tbl>
       <w:tblPr>
         <w:tblStyle w:val="Tablaconcuadrcula"/>
@@ -5438,138 +5752,6 @@
         </w:tc>
       </w:tr>
     </w:tbl>
-    <w:p>
-      <w:pPr>
-        <w:rPr>
-          <w:rFonts w:ascii="Times New Roman" w:eastAsia="Times New Roman" w:hAnsi="Times New Roman" w:cs="Times New Roman"/>
-          <w:spacing w:val="-1"/>
-          <w:sz w:val="24"/>
-          <w:szCs w:val="24"/>
-          <w:lang w:val="es-ES"/>
-        </w:rPr>
-      </w:pPr>
-    </w:p>
-    <w:p>
-      <w:pPr>
-        <w:rPr>
-          <w:rFonts w:ascii="Times New Roman" w:eastAsia="Times New Roman" w:hAnsi="Times New Roman" w:cs="Times New Roman"/>
-          <w:spacing w:val="-1"/>
-          <w:sz w:val="24"/>
-          <w:szCs w:val="24"/>
-          <w:lang w:val="es-ES"/>
-        </w:rPr>
-      </w:pPr>
-    </w:p>
-    <w:p>
-      <w:pPr>
-        <w:rPr>
-          <w:rFonts w:ascii="Times New Roman" w:eastAsia="Times New Roman" w:hAnsi="Times New Roman" w:cs="Times New Roman"/>
-          <w:spacing w:val="-1"/>
-          <w:sz w:val="24"/>
-          <w:szCs w:val="24"/>
-          <w:lang w:val="es-ES"/>
-        </w:rPr>
-      </w:pPr>
-    </w:p>
-    <w:p>
-      <w:pPr>
-        <w:rPr>
-          <w:rFonts w:ascii="Times New Roman" w:eastAsia="Times New Roman" w:hAnsi="Times New Roman" w:cs="Times New Roman"/>
-          <w:spacing w:val="-1"/>
-          <w:sz w:val="24"/>
-          <w:szCs w:val="24"/>
-          <w:lang w:val="es-ES"/>
-        </w:rPr>
-      </w:pPr>
-    </w:p>
-    <w:p>
-      <w:pPr>
-        <w:rPr>
-          <w:rFonts w:ascii="Times New Roman" w:eastAsia="Times New Roman" w:hAnsi="Times New Roman" w:cs="Times New Roman"/>
-          <w:spacing w:val="-1"/>
-          <w:sz w:val="24"/>
-          <w:szCs w:val="24"/>
-          <w:lang w:val="es-ES"/>
-        </w:rPr>
-      </w:pPr>
-    </w:p>
-    <w:p>
-      <w:pPr>
-        <w:rPr>
-          <w:rFonts w:ascii="Times New Roman" w:eastAsia="Times New Roman" w:hAnsi="Times New Roman" w:cs="Times New Roman"/>
-          <w:spacing w:val="-1"/>
-          <w:sz w:val="24"/>
-          <w:szCs w:val="24"/>
-          <w:lang w:val="es-ES"/>
-        </w:rPr>
-      </w:pPr>
-    </w:p>
-    <w:p>
-      <w:pPr>
-        <w:rPr>
-          <w:rFonts w:ascii="Times New Roman" w:eastAsia="Times New Roman" w:hAnsi="Times New Roman" w:cs="Times New Roman"/>
-          <w:spacing w:val="-1"/>
-          <w:sz w:val="24"/>
-          <w:szCs w:val="24"/>
-          <w:lang w:val="es-ES"/>
-        </w:rPr>
-      </w:pPr>
-    </w:p>
-    <w:p>
-      <w:pPr>
-        <w:rPr>
-          <w:rFonts w:ascii="Times New Roman" w:eastAsia="Times New Roman" w:hAnsi="Times New Roman" w:cs="Times New Roman"/>
-          <w:spacing w:val="-1"/>
-          <w:sz w:val="24"/>
-          <w:szCs w:val="24"/>
-          <w:lang w:val="es-ES"/>
-        </w:rPr>
-      </w:pPr>
-    </w:p>
-    <w:p>
-      <w:pPr>
-        <w:rPr>
-          <w:rFonts w:ascii="Times New Roman" w:eastAsia="Times New Roman" w:hAnsi="Times New Roman" w:cs="Times New Roman"/>
-          <w:spacing w:val="-1"/>
-          <w:sz w:val="24"/>
-          <w:szCs w:val="24"/>
-          <w:lang w:val="es-ES"/>
-        </w:rPr>
-      </w:pPr>
-    </w:p>
-    <w:p>
-      <w:pPr>
-        <w:rPr>
-          <w:rFonts w:ascii="Times New Roman" w:eastAsia="Times New Roman" w:hAnsi="Times New Roman" w:cs="Times New Roman"/>
-          <w:spacing w:val="-1"/>
-          <w:sz w:val="24"/>
-          <w:szCs w:val="24"/>
-          <w:lang w:val="es-ES"/>
-        </w:rPr>
-      </w:pPr>
-    </w:p>
-    <w:p>
-      <w:pPr>
-        <w:rPr>
-          <w:rFonts w:ascii="Times New Roman" w:eastAsia="Times New Roman" w:hAnsi="Times New Roman" w:cs="Times New Roman"/>
-          <w:spacing w:val="-1"/>
-          <w:sz w:val="24"/>
-          <w:szCs w:val="24"/>
-          <w:lang w:val="es-ES"/>
-        </w:rPr>
-      </w:pPr>
-    </w:p>
-    <w:p>
-      <w:pPr>
-        <w:rPr>
-          <w:rFonts w:ascii="Times New Roman" w:eastAsia="Times New Roman" w:hAnsi="Times New Roman" w:cs="Times New Roman"/>
-          <w:spacing w:val="-1"/>
-          <w:sz w:val="24"/>
-          <w:szCs w:val="24"/>
-          <w:lang w:val="es-ES"/>
-        </w:rPr>
-      </w:pPr>
-    </w:p>
     <w:p>
       <w:pPr>
         <w:rPr>

</xml_diff>